<commit_message>
in at dynamics handbook
</commit_message>
<xml_diff>
--- a/jobp sumission/long_inferences.docx
+++ b/jobp sumission/long_inferences.docx
@@ -40,7 +40,35 @@
           <w:rFonts w:ascii="Times New Roman" w:hAnsi="Times New Roman" w:cs="Times New Roman"/>
           <w:color w:val="000000" w:themeColor="text1"/>
         </w:rPr>
-        <w:t>Organizational scientists recognize that psychological phenomena and processes unfold over time (Beal, 2015; Pitariu &amp; Ployhart, 2010). Individuals in the workplace, over time, strive to accomplish work goals, team members collaborate so the whole eventually becomes greater than the sum of its parts, and managers repeatedly promote values to build vibrant, innovative work cultures. To better understand psychological phenomena, such as motivation, teamwork, and organizaitonal culture, researchers must attent not to static snapshots of behavior (Ilgen &amp; Hulin, 2000; Kozlowski, Chao, Grand, Braun, &amp; Kuljanin, 2013, 2016) but to actors, events, variables and relationships as they move through time. Obtaining longitudinal data allows researchers to capture the unfolding set of events, interactions, behaviors, cognitions, or affective reactions across a variety of psychological phenomena. If practitioners and scholars, however, are unfamiliar with the many questions that they can ask of longitudinal data – and how those questions do or do not pair with certain statistical models – then the inferences that they draw from it are at best restricted and, at worst, spurious.</w:t>
+        <w:t xml:space="preserve">Organizational scientists recognize that psychological phenomena and processes unfold over time (Beal, 2015; Pitariu &amp; Ployhart, 2010). Individuals in the workplace, over time, strive to accomplish work goals, team members collaborate so the whole eventually becomes greater than the sum of its parts, and managers repeatedly promote values to build vibrant, innovative work cultures. To better understand psychological phenomena, such as motivation, teamwork, and </w:t>
+      </w:r>
+      <w:r>
+        <w:rPr>
+          <w:rFonts w:ascii="Times New Roman" w:hAnsi="Times New Roman" w:cs="Times New Roman"/>
+          <w:color w:val="000000" w:themeColor="text1"/>
+        </w:rPr>
+        <w:t>organizational</w:t>
+      </w:r>
+      <w:r>
+        <w:rPr>
+          <w:rFonts w:ascii="Times New Roman" w:hAnsi="Times New Roman" w:cs="Times New Roman"/>
+          <w:color w:val="000000" w:themeColor="text1"/>
+        </w:rPr>
+        <w:t xml:space="preserve"> culture, researchers must </w:t>
+      </w:r>
+      <w:r>
+        <w:rPr>
+          <w:rFonts w:ascii="Times New Roman" w:hAnsi="Times New Roman" w:cs="Times New Roman"/>
+          <w:color w:val="000000" w:themeColor="text1"/>
+        </w:rPr>
+        <w:t>attend</w:t>
+      </w:r>
+      <w:r>
+        <w:rPr>
+          <w:rFonts w:ascii="Times New Roman" w:hAnsi="Times New Roman" w:cs="Times New Roman"/>
+          <w:color w:val="000000" w:themeColor="text1"/>
+        </w:rPr>
+        <w:t xml:space="preserve"> not to static snapshots of behavior (Ilgen &amp; Hulin, 2000; Kozlowski, Chao, Grand, Braun, &amp; Kuljanin, 2013, 2016) but to actors, events, variables and relationships as they move through time. Obtaining longitudinal data allows researchers to capture the unfolding set of events, interactions, behaviors, cognitions, or affective reactions across a variety of psychological phenomena. If practitioners and scholars, however, are unfamiliar with the many questions that they can ask of longitudinal data – and how those questions do or do not pair with certain statistical models – then the inferences that they draw from it are at best restricted and, at worst, spurious.</w:t>
       </w:r>
     </w:p>
     <w:p>
@@ -2000,7 +2028,16 @@
           <w:rFonts w:ascii="Times New Roman" w:hAnsi="Times New Roman" w:cs="Times New Roman"/>
           <w:color w:val="000000" w:themeColor="text1"/>
         </w:rPr>
-        <w:t>uition of the inference with data. Panel A plots affect and performance trajectories for three people. The red circles in Panel A highlight each individual’s affect and performance values at time point six. Given that we have three people at time point six, we can calculate a correlation between affect and performance at that moment (granted, it is a small sample). The calculated coefficient is then graphed in Panel B with another red circle. At time point six, the (across person) correlation among affect and performance is large and positive.</w:t>
+        <w:t>uition of the inference with data. Panel A plots affect and performance trajectories for three people. The red circles in Panel A highlight each individual’s affect and performance values at time point six. Given that we have three people at time point</w:t>
+      </w:r>
+      <w:bookmarkStart w:id="7" w:name="_GoBack"/>
+      <w:bookmarkEnd w:id="7"/>
+      <w:r>
+        <w:rPr>
+          <w:rFonts w:ascii="Times New Roman" w:hAnsi="Times New Roman" w:cs="Times New Roman"/>
+          <w:color w:val="000000" w:themeColor="text1"/>
+        </w:rPr>
+        <w:t xml:space="preserve"> six, we can calculate a correlation between affect and performance at that moment (granted, it is a small sample). The calculated coefficient is then graphed in Panel B with another red circle. At time point six, the (across person) correlation among affect and performance is large and positive.</w:t>
       </w:r>
     </w:p>
     <w:p>
@@ -2279,7 +2316,7 @@
           <w:szCs w:val="24"/>
         </w:rPr>
       </w:pPr>
-      <w:bookmarkStart w:id="7" w:name="literature-on-statistical-models-for-rel"/>
+      <w:bookmarkStart w:id="8" w:name="literature-on-statistical-models-for-rel"/>
       <w:r>
         <w:rPr>
           <w:rFonts w:ascii="Times New Roman" w:hAnsi="Times New Roman" w:cs="Times New Roman"/>
@@ -2290,7 +2327,7 @@
         <w:t>Literature on Statistical Models for Relationships</w:t>
       </w:r>
     </w:p>
-    <w:bookmarkEnd w:id="7"/>
+    <w:bookmarkEnd w:id="8"/>
     <w:p>
       <w:pPr>
         <w:pStyle w:val="FirstParagraph"/>
@@ -2321,7 +2358,7 @@
           <w:szCs w:val="24"/>
         </w:rPr>
       </w:pPr>
-      <w:bookmarkStart w:id="8" w:name="dynamics"/>
+      <w:bookmarkStart w:id="9" w:name="dynamics"/>
       <w:r>
         <w:rPr>
           <w:rFonts w:ascii="Times New Roman" w:hAnsi="Times New Roman" w:cs="Times New Roman"/>
@@ -2331,7 +2368,7 @@
         </w:rPr>
         <w:t>Dynamics</w:t>
       </w:r>
-      <w:bookmarkEnd w:id="8"/>
+      <w:bookmarkEnd w:id="9"/>
     </w:p>
     <w:p>
       <w:pPr>
@@ -3376,7 +3413,7 @@
           <w:szCs w:val="24"/>
         </w:rPr>
       </w:pPr>
-      <w:bookmarkStart w:id="9" w:name="extensions"/>
+      <w:bookmarkStart w:id="10" w:name="extensions"/>
       <w:r>
         <w:rPr>
           <w:rFonts w:ascii="Times New Roman" w:hAnsi="Times New Roman" w:cs="Times New Roman"/>
@@ -3387,7 +3424,7 @@
         <w:t>Extensions</w:t>
       </w:r>
     </w:p>
-    <w:bookmarkEnd w:id="9"/>
+    <w:bookmarkEnd w:id="10"/>
     <w:p>
       <w:pPr>
         <w:pStyle w:val="FirstParagraph"/>
@@ -3682,7 +3719,7 @@
           <w:szCs w:val="24"/>
         </w:rPr>
       </w:pPr>
-      <w:bookmarkStart w:id="10" w:name="literature-on-statistical-models-for-dyn"/>
+      <w:bookmarkStart w:id="11" w:name="literature-on-statistical-models-for-dyn"/>
       <w:r>
         <w:rPr>
           <w:rFonts w:ascii="Times New Roman" w:hAnsi="Times New Roman" w:cs="Times New Roman"/>
@@ -3693,7 +3730,7 @@
         <w:t>Literature on Statistical Models for Dynamics</w:t>
       </w:r>
     </w:p>
-    <w:bookmarkEnd w:id="10"/>
+    <w:bookmarkEnd w:id="11"/>
     <w:p>
       <w:pPr>
         <w:pStyle w:val="FirstParagraph"/>
@@ -3830,7 +3867,7 @@
           <w:szCs w:val="24"/>
         </w:rPr>
       </w:pPr>
-      <w:bookmarkStart w:id="11" w:name="discussion"/>
+      <w:bookmarkStart w:id="12" w:name="discussion"/>
       <w:r>
         <w:rPr>
           <w:rFonts w:ascii="Times New Roman" w:hAnsi="Times New Roman" w:cs="Times New Roman"/>
@@ -3840,7 +3877,7 @@
         </w:rPr>
         <w:t>Discussion</w:t>
       </w:r>
-      <w:bookmarkEnd w:id="11"/>
+      <w:bookmarkEnd w:id="12"/>
     </w:p>
     <w:p>
       <w:pPr>
@@ -4037,7 +4074,7 @@
           <w:szCs w:val="24"/>
         </w:rPr>
       </w:pPr>
-      <w:bookmarkStart w:id="12" w:name="references"/>
+      <w:bookmarkStart w:id="13" w:name="references"/>
       <w:r>
         <w:rPr>
           <w:rFonts w:ascii="Times New Roman" w:hAnsi="Times New Roman" w:cs="Times New Roman"/>
@@ -4049,7 +4086,7 @@
         <w:lastRenderedPageBreak/>
         <w:t>References</w:t>
       </w:r>
-      <w:bookmarkEnd w:id="12"/>
+      <w:bookmarkEnd w:id="13"/>
     </w:p>
     <w:p>
       <w:pPr>
@@ -4061,10 +4098,10 @@
           <w:color w:val="000000" w:themeColor="text1"/>
         </w:rPr>
       </w:pPr>
-      <w:bookmarkStart w:id="13" w:name="refs"/>
-      <w:bookmarkStart w:id="14" w:name="ref-barnes2012working"/>
-      <w:bookmarkEnd w:id="13"/>
+      <w:bookmarkStart w:id="14" w:name="refs"/>
+      <w:bookmarkStart w:id="15" w:name="ref-barnes2012working"/>
       <w:bookmarkEnd w:id="14"/>
+      <w:bookmarkEnd w:id="15"/>
       <w:r>
         <w:rPr>
           <w:rFonts w:ascii="Times New Roman" w:hAnsi="Times New Roman" w:cs="Times New Roman"/>
@@ -4113,8 +4150,8 @@
           <w:color w:val="000000" w:themeColor="text1"/>
         </w:rPr>
       </w:pPr>
-      <w:bookmarkStart w:id="15" w:name="ref-barnes_lack_2011"/>
-      <w:bookmarkEnd w:id="15"/>
+      <w:bookmarkStart w:id="16" w:name="ref-barnes_lack_2011"/>
+      <w:bookmarkEnd w:id="16"/>
       <w:r>
         <w:rPr>
           <w:rFonts w:ascii="Times New Roman" w:hAnsi="Times New Roman" w:cs="Times New Roman"/>
@@ -4163,8 +4200,8 @@
           <w:color w:val="000000" w:themeColor="text1"/>
         </w:rPr>
       </w:pPr>
-      <w:bookmarkStart w:id="16" w:name="ref-beal_esm_2015"/>
-      <w:bookmarkEnd w:id="16"/>
+      <w:bookmarkStart w:id="17" w:name="ref-beal_esm_2015"/>
+      <w:bookmarkEnd w:id="17"/>
       <w:r>
         <w:rPr>
           <w:rFonts w:ascii="Times New Roman" w:hAnsi="Times New Roman" w:cs="Times New Roman"/>
@@ -4213,66 +4250,7 @@
           <w:color w:val="000000" w:themeColor="text1"/>
         </w:rPr>
       </w:pPr>
-      <w:bookmarkStart w:id="17" w:name="ref-bliese_growth_2002"/>
-      <w:bookmarkEnd w:id="17"/>
-      <w:proofErr w:type="spellStart"/>
-      <w:r>
-        <w:rPr>
-          <w:rFonts w:ascii="Times New Roman" w:hAnsi="Times New Roman" w:cs="Times New Roman"/>
-          <w:color w:val="000000" w:themeColor="text1"/>
-        </w:rPr>
-        <w:t>Bliese</w:t>
-      </w:r>
-      <w:proofErr w:type="spellEnd"/>
-      <w:r>
-        <w:rPr>
-          <w:rFonts w:ascii="Times New Roman" w:hAnsi="Times New Roman" w:cs="Times New Roman"/>
-          <w:color w:val="000000" w:themeColor="text1"/>
-        </w:rPr>
-        <w:t xml:space="preserve">, P. D., &amp; Ployhart, R. E. (2002). Growth modeling using random coefficient models: Model building, testing, and illustrations. </w:t>
-      </w:r>
-      <w:r>
-        <w:rPr>
-          <w:rFonts w:ascii="Times New Roman" w:hAnsi="Times New Roman" w:cs="Times New Roman"/>
-          <w:i/>
-          <w:color w:val="000000" w:themeColor="text1"/>
-        </w:rPr>
-        <w:t>Organizational Research Methods</w:t>
-      </w:r>
-      <w:r>
-        <w:rPr>
-          <w:rFonts w:ascii="Times New Roman" w:hAnsi="Times New Roman" w:cs="Times New Roman"/>
-          <w:color w:val="000000" w:themeColor="text1"/>
-        </w:rPr>
-        <w:t xml:space="preserve">, </w:t>
-      </w:r>
-      <w:r>
-        <w:rPr>
-          <w:rFonts w:ascii="Times New Roman" w:hAnsi="Times New Roman" w:cs="Times New Roman"/>
-          <w:i/>
-          <w:color w:val="000000" w:themeColor="text1"/>
-        </w:rPr>
-        <w:t>5</w:t>
-      </w:r>
-      <w:r>
-        <w:rPr>
-          <w:rFonts w:ascii="Times New Roman" w:hAnsi="Times New Roman" w:cs="Times New Roman"/>
-          <w:color w:val="000000" w:themeColor="text1"/>
-        </w:rPr>
-        <w:t>(4), 362–387.</w:t>
-      </w:r>
-    </w:p>
-    <w:p>
-      <w:pPr>
-        <w:pStyle w:val="BodyText"/>
-        <w:spacing w:line="480" w:lineRule="auto"/>
-        <w:ind w:hanging="720"/>
-        <w:rPr>
-          <w:rFonts w:ascii="Times New Roman" w:hAnsi="Times New Roman" w:cs="Times New Roman"/>
-          <w:color w:val="000000" w:themeColor="text1"/>
-        </w:rPr>
-      </w:pPr>
-      <w:bookmarkStart w:id="18" w:name="ref-bollen_general_2010"/>
+      <w:bookmarkStart w:id="18" w:name="ref-bliese_growth_2002"/>
       <w:bookmarkEnd w:id="18"/>
       <w:proofErr w:type="spellStart"/>
       <w:r>
@@ -4280,6 +4258,65 @@
           <w:rFonts w:ascii="Times New Roman" w:hAnsi="Times New Roman" w:cs="Times New Roman"/>
           <w:color w:val="000000" w:themeColor="text1"/>
         </w:rPr>
+        <w:t>Bliese</w:t>
+      </w:r>
+      <w:proofErr w:type="spellEnd"/>
+      <w:r>
+        <w:rPr>
+          <w:rFonts w:ascii="Times New Roman" w:hAnsi="Times New Roman" w:cs="Times New Roman"/>
+          <w:color w:val="000000" w:themeColor="text1"/>
+        </w:rPr>
+        <w:t xml:space="preserve">, P. D., &amp; Ployhart, R. E. (2002). Growth modeling using random coefficient models: Model building, testing, and illustrations. </w:t>
+      </w:r>
+      <w:r>
+        <w:rPr>
+          <w:rFonts w:ascii="Times New Roman" w:hAnsi="Times New Roman" w:cs="Times New Roman"/>
+          <w:i/>
+          <w:color w:val="000000" w:themeColor="text1"/>
+        </w:rPr>
+        <w:t>Organizational Research Methods</w:t>
+      </w:r>
+      <w:r>
+        <w:rPr>
+          <w:rFonts w:ascii="Times New Roman" w:hAnsi="Times New Roman" w:cs="Times New Roman"/>
+          <w:color w:val="000000" w:themeColor="text1"/>
+        </w:rPr>
+        <w:t xml:space="preserve">, </w:t>
+      </w:r>
+      <w:r>
+        <w:rPr>
+          <w:rFonts w:ascii="Times New Roman" w:hAnsi="Times New Roman" w:cs="Times New Roman"/>
+          <w:i/>
+          <w:color w:val="000000" w:themeColor="text1"/>
+        </w:rPr>
+        <w:t>5</w:t>
+      </w:r>
+      <w:r>
+        <w:rPr>
+          <w:rFonts w:ascii="Times New Roman" w:hAnsi="Times New Roman" w:cs="Times New Roman"/>
+          <w:color w:val="000000" w:themeColor="text1"/>
+        </w:rPr>
+        <w:t>(4), 362–387.</w:t>
+      </w:r>
+    </w:p>
+    <w:p>
+      <w:pPr>
+        <w:pStyle w:val="BodyText"/>
+        <w:spacing w:line="480" w:lineRule="auto"/>
+        <w:ind w:hanging="720"/>
+        <w:rPr>
+          <w:rFonts w:ascii="Times New Roman" w:hAnsi="Times New Roman" w:cs="Times New Roman"/>
+          <w:color w:val="000000" w:themeColor="text1"/>
+        </w:rPr>
+      </w:pPr>
+      <w:bookmarkStart w:id="19" w:name="ref-bollen_general_2010"/>
+      <w:bookmarkEnd w:id="19"/>
+      <w:proofErr w:type="spellStart"/>
+      <w:r>
+        <w:rPr>
+          <w:rFonts w:ascii="Times New Roman" w:hAnsi="Times New Roman" w:cs="Times New Roman"/>
+          <w:color w:val="000000" w:themeColor="text1"/>
+        </w:rPr>
         <w:t>Bollen</w:t>
       </w:r>
       <w:proofErr w:type="spellEnd"/>
@@ -4331,8 +4368,8 @@
           <w:color w:val="000000" w:themeColor="text1"/>
         </w:rPr>
       </w:pPr>
-      <w:bookmarkStart w:id="19" w:name="ref-braun2013spurious"/>
-      <w:bookmarkEnd w:id="19"/>
+      <w:bookmarkStart w:id="20" w:name="ref-braun2013spurious"/>
+      <w:bookmarkEnd w:id="20"/>
       <w:r>
         <w:rPr>
           <w:rFonts w:ascii="Times New Roman" w:hAnsi="Times New Roman" w:cs="Times New Roman"/>
@@ -4366,8 +4403,8 @@
           <w:color w:val="000000" w:themeColor="text1"/>
         </w:rPr>
       </w:pPr>
-      <w:bookmarkStart w:id="20" w:name="ref-braun_spurious_2013"/>
-      <w:bookmarkEnd w:id="20"/>
+      <w:bookmarkStart w:id="21" w:name="ref-braun_spurious_2013"/>
+      <w:bookmarkEnd w:id="21"/>
       <w:r>
         <w:rPr>
           <w:rFonts w:ascii="Times New Roman" w:hAnsi="Times New Roman" w:cs="Times New Roman"/>
@@ -4426,8 +4463,8 @@
           <w:color w:val="000000" w:themeColor="text1"/>
         </w:rPr>
       </w:pPr>
-      <w:bookmarkStart w:id="21" w:name="ref-chan1998conceptualization"/>
-      <w:bookmarkEnd w:id="21"/>
+      <w:bookmarkStart w:id="22" w:name="ref-chan1998conceptualization"/>
+      <w:bookmarkEnd w:id="22"/>
       <w:r>
         <w:rPr>
           <w:rFonts w:ascii="Times New Roman" w:hAnsi="Times New Roman" w:cs="Times New Roman"/>
@@ -4476,8 +4513,8 @@
           <w:color w:val="000000" w:themeColor="text1"/>
         </w:rPr>
       </w:pPr>
-      <w:bookmarkStart w:id="22" w:name="ref-chi_can_2015"/>
-      <w:bookmarkEnd w:id="22"/>
+      <w:bookmarkStart w:id="23" w:name="ref-chi_can_2015"/>
+      <w:bookmarkEnd w:id="23"/>
       <w:r>
         <w:rPr>
           <w:rFonts w:ascii="Times New Roman" w:hAnsi="Times New Roman" w:cs="Times New Roman"/>
@@ -4527,66 +4564,7 @@
           <w:color w:val="000000" w:themeColor="text1"/>
         </w:rPr>
       </w:pPr>
-      <w:bookmarkStart w:id="23" w:name="ref-dalal2014within"/>
-      <w:bookmarkEnd w:id="23"/>
-      <w:proofErr w:type="spellStart"/>
-      <w:r>
-        <w:rPr>
-          <w:rFonts w:ascii="Times New Roman" w:hAnsi="Times New Roman" w:cs="Times New Roman"/>
-          <w:color w:val="000000" w:themeColor="text1"/>
-        </w:rPr>
-        <w:t>Dalal</w:t>
-      </w:r>
-      <w:proofErr w:type="spellEnd"/>
-      <w:r>
-        <w:rPr>
-          <w:rFonts w:ascii="Times New Roman" w:hAnsi="Times New Roman" w:cs="Times New Roman"/>
-          <w:color w:val="000000" w:themeColor="text1"/>
-        </w:rPr>
-        <w:t xml:space="preserve">, R. S., Bhave, D. P., &amp; Fiset, J. (2014). Within-person variability in job performance: A theoretical review and research agenda. </w:t>
-      </w:r>
-      <w:r>
-        <w:rPr>
-          <w:rFonts w:ascii="Times New Roman" w:hAnsi="Times New Roman" w:cs="Times New Roman"/>
-          <w:i/>
-          <w:color w:val="000000" w:themeColor="text1"/>
-        </w:rPr>
-        <w:t>Journal of Management</w:t>
-      </w:r>
-      <w:r>
-        <w:rPr>
-          <w:rFonts w:ascii="Times New Roman" w:hAnsi="Times New Roman" w:cs="Times New Roman"/>
-          <w:color w:val="000000" w:themeColor="text1"/>
-        </w:rPr>
-        <w:t xml:space="preserve">, </w:t>
-      </w:r>
-      <w:r>
-        <w:rPr>
-          <w:rFonts w:ascii="Times New Roman" w:hAnsi="Times New Roman" w:cs="Times New Roman"/>
-          <w:i/>
-          <w:color w:val="000000" w:themeColor="text1"/>
-        </w:rPr>
-        <w:t>40</w:t>
-      </w:r>
-      <w:r>
-        <w:rPr>
-          <w:rFonts w:ascii="Times New Roman" w:hAnsi="Times New Roman" w:cs="Times New Roman"/>
-          <w:color w:val="000000" w:themeColor="text1"/>
-        </w:rPr>
-        <w:t>(5), 1396–1436.</w:t>
-      </w:r>
-    </w:p>
-    <w:p>
-      <w:pPr>
-        <w:pStyle w:val="BodyText"/>
-        <w:spacing w:line="480" w:lineRule="auto"/>
-        <w:ind w:hanging="720"/>
-        <w:rPr>
-          <w:rFonts w:ascii="Times New Roman" w:hAnsi="Times New Roman" w:cs="Times New Roman"/>
-          <w:color w:val="000000" w:themeColor="text1"/>
-        </w:rPr>
-      </w:pPr>
-      <w:bookmarkStart w:id="24" w:name="ref-deshon_multivariate_2012"/>
+      <w:bookmarkStart w:id="24" w:name="ref-dalal2014within"/>
       <w:bookmarkEnd w:id="24"/>
       <w:proofErr w:type="spellStart"/>
       <w:r>
@@ -4594,6 +4572,65 @@
           <w:rFonts w:ascii="Times New Roman" w:hAnsi="Times New Roman" w:cs="Times New Roman"/>
           <w:color w:val="000000" w:themeColor="text1"/>
         </w:rPr>
+        <w:t>Dalal</w:t>
+      </w:r>
+      <w:proofErr w:type="spellEnd"/>
+      <w:r>
+        <w:rPr>
+          <w:rFonts w:ascii="Times New Roman" w:hAnsi="Times New Roman" w:cs="Times New Roman"/>
+          <w:color w:val="000000" w:themeColor="text1"/>
+        </w:rPr>
+        <w:t xml:space="preserve">, R. S., Bhave, D. P., &amp; Fiset, J. (2014). Within-person variability in job performance: A theoretical review and research agenda. </w:t>
+      </w:r>
+      <w:r>
+        <w:rPr>
+          <w:rFonts w:ascii="Times New Roman" w:hAnsi="Times New Roman" w:cs="Times New Roman"/>
+          <w:i/>
+          <w:color w:val="000000" w:themeColor="text1"/>
+        </w:rPr>
+        <w:t>Journal of Management</w:t>
+      </w:r>
+      <w:r>
+        <w:rPr>
+          <w:rFonts w:ascii="Times New Roman" w:hAnsi="Times New Roman" w:cs="Times New Roman"/>
+          <w:color w:val="000000" w:themeColor="text1"/>
+        </w:rPr>
+        <w:t xml:space="preserve">, </w:t>
+      </w:r>
+      <w:r>
+        <w:rPr>
+          <w:rFonts w:ascii="Times New Roman" w:hAnsi="Times New Roman" w:cs="Times New Roman"/>
+          <w:i/>
+          <w:color w:val="000000" w:themeColor="text1"/>
+        </w:rPr>
+        <w:t>40</w:t>
+      </w:r>
+      <w:r>
+        <w:rPr>
+          <w:rFonts w:ascii="Times New Roman" w:hAnsi="Times New Roman" w:cs="Times New Roman"/>
+          <w:color w:val="000000" w:themeColor="text1"/>
+        </w:rPr>
+        <w:t>(5), 1396–1436.</w:t>
+      </w:r>
+    </w:p>
+    <w:p>
+      <w:pPr>
+        <w:pStyle w:val="BodyText"/>
+        <w:spacing w:line="480" w:lineRule="auto"/>
+        <w:ind w:hanging="720"/>
+        <w:rPr>
+          <w:rFonts w:ascii="Times New Roman" w:hAnsi="Times New Roman" w:cs="Times New Roman"/>
+          <w:color w:val="000000" w:themeColor="text1"/>
+        </w:rPr>
+      </w:pPr>
+      <w:bookmarkStart w:id="25" w:name="ref-deshon_multivariate_2012"/>
+      <w:bookmarkEnd w:id="25"/>
+      <w:proofErr w:type="spellStart"/>
+      <w:r>
+        <w:rPr>
+          <w:rFonts w:ascii="Times New Roman" w:hAnsi="Times New Roman" w:cs="Times New Roman"/>
+          <w:color w:val="000000" w:themeColor="text1"/>
+        </w:rPr>
         <w:t>DeShon</w:t>
       </w:r>
       <w:proofErr w:type="spellEnd"/>
@@ -4645,8 +4682,8 @@
           <w:color w:val="000000" w:themeColor="text1"/>
         </w:rPr>
       </w:pPr>
-      <w:bookmarkStart w:id="25" w:name="ref-dunford_is_2012"/>
-      <w:bookmarkEnd w:id="25"/>
+      <w:bookmarkStart w:id="26" w:name="ref-dunford_is_2012"/>
+      <w:bookmarkEnd w:id="26"/>
       <w:r>
         <w:rPr>
           <w:rFonts w:ascii="Times New Roman" w:hAnsi="Times New Roman" w:cs="Times New Roman"/>
@@ -4705,8 +4742,8 @@
           <w:color w:val="000000" w:themeColor="text1"/>
         </w:rPr>
       </w:pPr>
-      <w:bookmarkStart w:id="26" w:name="ref-eschleman_advancing_2014"/>
-      <w:bookmarkEnd w:id="26"/>
+      <w:bookmarkStart w:id="27" w:name="ref-eschleman_advancing_2014"/>
+      <w:bookmarkEnd w:id="27"/>
       <w:proofErr w:type="spellStart"/>
       <w:r>
         <w:rPr>
@@ -4774,8 +4811,8 @@
           <w:color w:val="000000" w:themeColor="text1"/>
         </w:rPr>
       </w:pPr>
-      <w:bookmarkStart w:id="27" w:name="ref-finch2016multilevel"/>
-      <w:bookmarkEnd w:id="27"/>
+      <w:bookmarkStart w:id="28" w:name="ref-finch2016multilevel"/>
+      <w:bookmarkEnd w:id="28"/>
       <w:r>
         <w:rPr>
           <w:rFonts w:ascii="Times New Roman" w:hAnsi="Times New Roman" w:cs="Times New Roman"/>
@@ -4809,8 +4846,8 @@
           <w:color w:val="000000" w:themeColor="text1"/>
         </w:rPr>
       </w:pPr>
-      <w:bookmarkStart w:id="28" w:name="ref-grandey2015emotional"/>
-      <w:bookmarkEnd w:id="28"/>
+      <w:bookmarkStart w:id="29" w:name="ref-grandey2015emotional"/>
+      <w:bookmarkEnd w:id="29"/>
       <w:proofErr w:type="spellStart"/>
       <w:r>
         <w:rPr>
@@ -4838,8 +4875,8 @@
           <w:color w:val="000000" w:themeColor="text1"/>
         </w:rPr>
       </w:pPr>
-      <w:bookmarkStart w:id="29" w:name="ref-grimm_growth_2016"/>
-      <w:bookmarkEnd w:id="29"/>
+      <w:bookmarkStart w:id="30" w:name="ref-grimm_growth_2016"/>
+      <w:bookmarkEnd w:id="30"/>
       <w:r>
         <w:rPr>
           <w:rFonts w:ascii="Times New Roman" w:hAnsi="Times New Roman" w:cs="Times New Roman"/>
@@ -4873,8 +4910,8 @@
           <w:color w:val="000000" w:themeColor="text1"/>
         </w:rPr>
       </w:pPr>
-      <w:bookmarkStart w:id="30" w:name="ref-hardy_interrelationships_2018"/>
-      <w:bookmarkEnd w:id="30"/>
+      <w:bookmarkStart w:id="31" w:name="ref-hardy_interrelationships_2018"/>
+      <w:bookmarkEnd w:id="31"/>
       <w:r>
         <w:rPr>
           <w:rFonts w:ascii="Times New Roman" w:hAnsi="Times New Roman" w:cs="Times New Roman"/>
@@ -4918,8 +4955,8 @@
           <w:color w:val="000000" w:themeColor="text1"/>
         </w:rPr>
       </w:pPr>
-      <w:bookmarkStart w:id="31" w:name="ref-hardy2018"/>
-      <w:bookmarkEnd w:id="31"/>
+      <w:bookmarkStart w:id="32" w:name="ref-hardy2018"/>
+      <w:bookmarkEnd w:id="32"/>
       <w:r>
         <w:rPr>
           <w:rFonts w:ascii="Times New Roman" w:hAnsi="Times New Roman" w:cs="Times New Roman"/>
@@ -4954,8 +4991,8 @@
           <w:color w:val="000000" w:themeColor="text1"/>
         </w:rPr>
       </w:pPr>
-      <w:bookmarkStart w:id="32" w:name="ref-howardson2017latent"/>
-      <w:bookmarkEnd w:id="32"/>
+      <w:bookmarkStart w:id="33" w:name="ref-howardson2017latent"/>
+      <w:bookmarkEnd w:id="33"/>
       <w:proofErr w:type="spellStart"/>
       <w:r>
         <w:rPr>
@@ -5013,8 +5050,8 @@
           <w:color w:val="000000" w:themeColor="text1"/>
         </w:rPr>
       </w:pPr>
-      <w:bookmarkStart w:id="33" w:name="ref-hulsheger_dawn_2016"/>
-      <w:bookmarkEnd w:id="33"/>
+      <w:bookmarkStart w:id="34" w:name="ref-hulsheger_dawn_2016"/>
+      <w:bookmarkEnd w:id="34"/>
       <w:proofErr w:type="spellStart"/>
       <w:r>
         <w:rPr>
@@ -5082,8 +5119,8 @@
           <w:color w:val="000000" w:themeColor="text1"/>
         </w:rPr>
       </w:pPr>
-      <w:bookmarkStart w:id="34" w:name="ref-ilgen_computational_2000"/>
-      <w:bookmarkEnd w:id="34"/>
+      <w:bookmarkStart w:id="35" w:name="ref-ilgen_computational_2000"/>
+      <w:bookmarkEnd w:id="35"/>
       <w:proofErr w:type="spellStart"/>
       <w:r>
         <w:rPr>
@@ -5126,8 +5163,8 @@
           <w:color w:val="000000" w:themeColor="text1"/>
         </w:rPr>
       </w:pPr>
-      <w:bookmarkStart w:id="35" w:name="ref-jones_baby_2016"/>
-      <w:bookmarkEnd w:id="35"/>
+      <w:bookmarkStart w:id="36" w:name="ref-jones_baby_2016"/>
+      <w:bookmarkEnd w:id="36"/>
       <w:r>
         <w:rPr>
           <w:rFonts w:ascii="Times New Roman" w:hAnsi="Times New Roman" w:cs="Times New Roman"/>
@@ -5176,8 +5213,8 @@
           <w:color w:val="000000" w:themeColor="text1"/>
         </w:rPr>
       </w:pPr>
-      <w:bookmarkStart w:id="36" w:name="ref-judge_what_2014"/>
-      <w:bookmarkEnd w:id="36"/>
+      <w:bookmarkStart w:id="37" w:name="ref-judge_what_2014"/>
+      <w:bookmarkEnd w:id="37"/>
       <w:r>
         <w:rPr>
           <w:rFonts w:ascii="Times New Roman" w:hAnsi="Times New Roman" w:cs="Times New Roman"/>
@@ -5226,8 +5263,8 @@
           <w:color w:val="000000" w:themeColor="text1"/>
         </w:rPr>
       </w:pPr>
-      <w:bookmarkStart w:id="37" w:name="ref-kozlowski_advancing_2013"/>
-      <w:bookmarkEnd w:id="37"/>
+      <w:bookmarkStart w:id="38" w:name="ref-kozlowski_advancing_2013"/>
+      <w:bookmarkEnd w:id="38"/>
       <w:r>
         <w:rPr>
           <w:rFonts w:ascii="Times New Roman" w:hAnsi="Times New Roman" w:cs="Times New Roman"/>
@@ -5276,8 +5313,8 @@
           <w:color w:val="000000" w:themeColor="text1"/>
         </w:rPr>
       </w:pPr>
-      <w:bookmarkStart w:id="38" w:name="ref-kozlowski_capturing_2016"/>
-      <w:bookmarkEnd w:id="38"/>
+      <w:bookmarkStart w:id="39" w:name="ref-kozlowski_capturing_2016"/>
+      <w:bookmarkEnd w:id="39"/>
       <w:r>
         <w:rPr>
           <w:rFonts w:ascii="Times New Roman" w:hAnsi="Times New Roman" w:cs="Times New Roman"/>
@@ -5327,8 +5364,8 @@
           <w:color w:val="000000" w:themeColor="text1"/>
         </w:rPr>
       </w:pPr>
-      <w:bookmarkStart w:id="39" w:name="ref-kuljanin2011cautionary"/>
-      <w:bookmarkEnd w:id="39"/>
+      <w:bookmarkStart w:id="40" w:name="ref-kuljanin2011cautionary"/>
+      <w:bookmarkEnd w:id="40"/>
       <w:proofErr w:type="spellStart"/>
       <w:r>
         <w:rPr>
@@ -5386,8 +5423,8 @@
           <w:color w:val="000000" w:themeColor="text1"/>
         </w:rPr>
       </w:pPr>
-      <w:bookmarkStart w:id="40" w:name="ref-lanaj_when_2016"/>
-      <w:bookmarkEnd w:id="40"/>
+      <w:bookmarkStart w:id="41" w:name="ref-lanaj_when_2016"/>
+      <w:bookmarkEnd w:id="41"/>
       <w:proofErr w:type="spellStart"/>
       <w:r>
         <w:rPr>
@@ -5455,8 +5492,8 @@
           <w:color w:val="000000" w:themeColor="text1"/>
         </w:rPr>
       </w:pPr>
-      <w:bookmarkStart w:id="41" w:name="ref-mcardle_latent_2009"/>
-      <w:bookmarkEnd w:id="41"/>
+      <w:bookmarkStart w:id="42" w:name="ref-mcardle_latent_2009"/>
+      <w:bookmarkEnd w:id="42"/>
       <w:r>
         <w:rPr>
           <w:rFonts w:ascii="Times New Roman" w:hAnsi="Times New Roman" w:cs="Times New Roman"/>
@@ -5515,8 +5552,8 @@
           <w:color w:val="000000" w:themeColor="text1"/>
         </w:rPr>
       </w:pPr>
-      <w:bookmarkStart w:id="42" w:name="ref-mcardle_latent_1987"/>
-      <w:bookmarkEnd w:id="42"/>
+      <w:bookmarkStart w:id="43" w:name="ref-mcardle_latent_1987"/>
+      <w:bookmarkEnd w:id="43"/>
       <w:r>
         <w:rPr>
           <w:rFonts w:ascii="Times New Roman" w:hAnsi="Times New Roman" w:cs="Times New Roman"/>
@@ -5575,8 +5612,8 @@
           <w:color w:val="000000" w:themeColor="text1"/>
         </w:rPr>
       </w:pPr>
-      <w:bookmarkStart w:id="43" w:name="ref-methot2017good"/>
-      <w:bookmarkEnd w:id="43"/>
+      <w:bookmarkStart w:id="44" w:name="ref-methot2017good"/>
+      <w:bookmarkEnd w:id="44"/>
       <w:proofErr w:type="spellStart"/>
       <w:r>
         <w:rPr>
@@ -5634,8 +5671,8 @@
           <w:color w:val="000000" w:themeColor="text1"/>
         </w:rPr>
       </w:pPr>
-      <w:bookmarkStart w:id="44" w:name="ref-mitchell_building_2001"/>
-      <w:bookmarkEnd w:id="44"/>
+      <w:bookmarkStart w:id="45" w:name="ref-mitchell_building_2001"/>
+      <w:bookmarkEnd w:id="45"/>
       <w:r>
         <w:rPr>
           <w:rFonts w:ascii="Times New Roman" w:hAnsi="Times New Roman" w:cs="Times New Roman"/>
@@ -5684,66 +5721,7 @@
           <w:color w:val="000000" w:themeColor="text1"/>
         </w:rPr>
       </w:pPr>
-      <w:bookmarkStart w:id="45" w:name="ref-molenaar_dynamic_1985"/>
-      <w:bookmarkEnd w:id="45"/>
-      <w:proofErr w:type="spellStart"/>
-      <w:r>
-        <w:rPr>
-          <w:rFonts w:ascii="Times New Roman" w:hAnsi="Times New Roman" w:cs="Times New Roman"/>
-          <w:color w:val="000000" w:themeColor="text1"/>
-        </w:rPr>
-        <w:t>Molenaar</w:t>
-      </w:r>
-      <w:proofErr w:type="spellEnd"/>
-      <w:r>
-        <w:rPr>
-          <w:rFonts w:ascii="Times New Roman" w:hAnsi="Times New Roman" w:cs="Times New Roman"/>
-          <w:color w:val="000000" w:themeColor="text1"/>
-        </w:rPr>
-        <w:t xml:space="preserve">, P. C. (1985). A dynamic factor model for the analysis of multivariate time series. </w:t>
-      </w:r>
-      <w:r>
-        <w:rPr>
-          <w:rFonts w:ascii="Times New Roman" w:hAnsi="Times New Roman" w:cs="Times New Roman"/>
-          <w:i/>
-          <w:color w:val="000000" w:themeColor="text1"/>
-        </w:rPr>
-        <w:t>Psychometrika</w:t>
-      </w:r>
-      <w:r>
-        <w:rPr>
-          <w:rFonts w:ascii="Times New Roman" w:hAnsi="Times New Roman" w:cs="Times New Roman"/>
-          <w:color w:val="000000" w:themeColor="text1"/>
-        </w:rPr>
-        <w:t xml:space="preserve">, </w:t>
-      </w:r>
-      <w:r>
-        <w:rPr>
-          <w:rFonts w:ascii="Times New Roman" w:hAnsi="Times New Roman" w:cs="Times New Roman"/>
-          <w:i/>
-          <w:color w:val="000000" w:themeColor="text1"/>
-        </w:rPr>
-        <w:t>50</w:t>
-      </w:r>
-      <w:r>
-        <w:rPr>
-          <w:rFonts w:ascii="Times New Roman" w:hAnsi="Times New Roman" w:cs="Times New Roman"/>
-          <w:color w:val="000000" w:themeColor="text1"/>
-        </w:rPr>
-        <w:t>(2), 181–202.</w:t>
-      </w:r>
-    </w:p>
-    <w:p>
-      <w:pPr>
-        <w:pStyle w:val="BodyText"/>
-        <w:spacing w:line="480" w:lineRule="auto"/>
-        <w:ind w:hanging="720"/>
-        <w:rPr>
-          <w:rFonts w:ascii="Times New Roman" w:hAnsi="Times New Roman" w:cs="Times New Roman"/>
-          <w:color w:val="000000" w:themeColor="text1"/>
-        </w:rPr>
-      </w:pPr>
-      <w:bookmarkStart w:id="46" w:name="ref-molenaar_testing_2010"/>
+      <w:bookmarkStart w:id="46" w:name="ref-molenaar_dynamic_1985"/>
       <w:bookmarkEnd w:id="46"/>
       <w:proofErr w:type="spellStart"/>
       <w:r>
@@ -5759,6 +5737,65 @@
           <w:rFonts w:ascii="Times New Roman" w:hAnsi="Times New Roman" w:cs="Times New Roman"/>
           <w:color w:val="000000" w:themeColor="text1"/>
         </w:rPr>
+        <w:t xml:space="preserve">, P. C. (1985). A dynamic factor model for the analysis of multivariate time series. </w:t>
+      </w:r>
+      <w:r>
+        <w:rPr>
+          <w:rFonts w:ascii="Times New Roman" w:hAnsi="Times New Roman" w:cs="Times New Roman"/>
+          <w:i/>
+          <w:color w:val="000000" w:themeColor="text1"/>
+        </w:rPr>
+        <w:t>Psychometrika</w:t>
+      </w:r>
+      <w:r>
+        <w:rPr>
+          <w:rFonts w:ascii="Times New Roman" w:hAnsi="Times New Roman" w:cs="Times New Roman"/>
+          <w:color w:val="000000" w:themeColor="text1"/>
+        </w:rPr>
+        <w:t xml:space="preserve">, </w:t>
+      </w:r>
+      <w:r>
+        <w:rPr>
+          <w:rFonts w:ascii="Times New Roman" w:hAnsi="Times New Roman" w:cs="Times New Roman"/>
+          <w:i/>
+          <w:color w:val="000000" w:themeColor="text1"/>
+        </w:rPr>
+        <w:t>50</w:t>
+      </w:r>
+      <w:r>
+        <w:rPr>
+          <w:rFonts w:ascii="Times New Roman" w:hAnsi="Times New Roman" w:cs="Times New Roman"/>
+          <w:color w:val="000000" w:themeColor="text1"/>
+        </w:rPr>
+        <w:t>(2), 181–202.</w:t>
+      </w:r>
+    </w:p>
+    <w:p>
+      <w:pPr>
+        <w:pStyle w:val="BodyText"/>
+        <w:spacing w:line="480" w:lineRule="auto"/>
+        <w:ind w:hanging="720"/>
+        <w:rPr>
+          <w:rFonts w:ascii="Times New Roman" w:hAnsi="Times New Roman" w:cs="Times New Roman"/>
+          <w:color w:val="000000" w:themeColor="text1"/>
+        </w:rPr>
+      </w:pPr>
+      <w:bookmarkStart w:id="47" w:name="ref-molenaar_testing_2010"/>
+      <w:bookmarkEnd w:id="47"/>
+      <w:proofErr w:type="spellStart"/>
+      <w:r>
+        <w:rPr>
+          <w:rFonts w:ascii="Times New Roman" w:hAnsi="Times New Roman" w:cs="Times New Roman"/>
+          <w:color w:val="000000" w:themeColor="text1"/>
+        </w:rPr>
+        <w:t>Molenaar</w:t>
+      </w:r>
+      <w:proofErr w:type="spellEnd"/>
+      <w:r>
+        <w:rPr>
+          <w:rFonts w:ascii="Times New Roman" w:hAnsi="Times New Roman" w:cs="Times New Roman"/>
+          <w:color w:val="000000" w:themeColor="text1"/>
+        </w:rPr>
         <w:t xml:space="preserve">, P. C. (2010). Testing all six person-oriented principles in dynamic factor analysis. </w:t>
       </w:r>
       <w:r>
@@ -5802,8 +5839,8 @@
           <w:color w:val="000000" w:themeColor="text1"/>
         </w:rPr>
       </w:pPr>
-      <w:bookmarkStart w:id="47" w:name="ref-molenaar_merging_2012"/>
-      <w:bookmarkEnd w:id="47"/>
+      <w:bookmarkStart w:id="48" w:name="ref-molenaar_merging_2012"/>
+      <w:bookmarkEnd w:id="48"/>
       <w:proofErr w:type="spellStart"/>
       <w:r>
         <w:rPr>
@@ -5872,8 +5909,8 @@
           <w:color w:val="000000" w:themeColor="text1"/>
         </w:rPr>
       </w:pPr>
-      <w:bookmarkStart w:id="48" w:name="ref-monge_theoretical_1990"/>
-      <w:bookmarkEnd w:id="48"/>
+      <w:bookmarkStart w:id="49" w:name="ref-monge_theoretical_1990"/>
+      <w:bookmarkEnd w:id="49"/>
       <w:r>
         <w:rPr>
           <w:rFonts w:ascii="Times New Roman" w:hAnsi="Times New Roman" w:cs="Times New Roman"/>
@@ -5922,8 +5959,8 @@
           <w:color w:val="000000" w:themeColor="text1"/>
         </w:rPr>
       </w:pPr>
-      <w:bookmarkStart w:id="49" w:name="ref-moral2019dynamic"/>
-      <w:bookmarkEnd w:id="49"/>
+      <w:bookmarkStart w:id="50" w:name="ref-moral2019dynamic"/>
+      <w:bookmarkEnd w:id="50"/>
       <w:r>
         <w:rPr>
           <w:rFonts w:ascii="Times New Roman" w:hAnsi="Times New Roman" w:cs="Times New Roman"/>
@@ -5972,8 +6009,8 @@
           <w:color w:val="000000" w:themeColor="text1"/>
         </w:rPr>
       </w:pPr>
-      <w:bookmarkStart w:id="50" w:name="ref-park2013advancing"/>
-      <w:bookmarkEnd w:id="50"/>
+      <w:bookmarkStart w:id="51" w:name="ref-park2013advancing"/>
+      <w:bookmarkEnd w:id="51"/>
       <w:r>
         <w:rPr>
           <w:rFonts w:ascii="Times New Roman" w:hAnsi="Times New Roman" w:cs="Times New Roman"/>
@@ -6022,66 +6059,7 @@
           <w:color w:val="000000" w:themeColor="text1"/>
         </w:rPr>
       </w:pPr>
-      <w:bookmarkStart w:id="51" w:name="ref-pitariu_explaining_2010"/>
-      <w:bookmarkEnd w:id="51"/>
-      <w:proofErr w:type="spellStart"/>
-      <w:r>
-        <w:rPr>
-          <w:rFonts w:ascii="Times New Roman" w:hAnsi="Times New Roman" w:cs="Times New Roman"/>
-          <w:color w:val="000000" w:themeColor="text1"/>
-        </w:rPr>
-        <w:t>Pitariu</w:t>
-      </w:r>
-      <w:proofErr w:type="spellEnd"/>
-      <w:r>
-        <w:rPr>
-          <w:rFonts w:ascii="Times New Roman" w:hAnsi="Times New Roman" w:cs="Times New Roman"/>
-          <w:color w:val="000000" w:themeColor="text1"/>
-        </w:rPr>
-        <w:t xml:space="preserve">, A. H., &amp; Ployhart, R. E. (2010). Explaining change: Theorizing and testing dynamic mediated longitudinal relationships. </w:t>
-      </w:r>
-      <w:r>
-        <w:rPr>
-          <w:rFonts w:ascii="Times New Roman" w:hAnsi="Times New Roman" w:cs="Times New Roman"/>
-          <w:i/>
-          <w:color w:val="000000" w:themeColor="text1"/>
-        </w:rPr>
-        <w:t>Journal of Management</w:t>
-      </w:r>
-      <w:r>
-        <w:rPr>
-          <w:rFonts w:ascii="Times New Roman" w:hAnsi="Times New Roman" w:cs="Times New Roman"/>
-          <w:color w:val="000000" w:themeColor="text1"/>
-        </w:rPr>
-        <w:t xml:space="preserve">, </w:t>
-      </w:r>
-      <w:r>
-        <w:rPr>
-          <w:rFonts w:ascii="Times New Roman" w:hAnsi="Times New Roman" w:cs="Times New Roman"/>
-          <w:i/>
-          <w:color w:val="000000" w:themeColor="text1"/>
-        </w:rPr>
-        <w:t>36</w:t>
-      </w:r>
-      <w:r>
-        <w:rPr>
-          <w:rFonts w:ascii="Times New Roman" w:hAnsi="Times New Roman" w:cs="Times New Roman"/>
-          <w:color w:val="000000" w:themeColor="text1"/>
-        </w:rPr>
-        <w:t>(2), 405–429.</w:t>
-      </w:r>
-    </w:p>
-    <w:p>
-      <w:pPr>
-        <w:pStyle w:val="BodyText"/>
-        <w:spacing w:line="480" w:lineRule="auto"/>
-        <w:ind w:hanging="720"/>
-        <w:rPr>
-          <w:rFonts w:ascii="Times New Roman" w:hAnsi="Times New Roman" w:cs="Times New Roman"/>
-          <w:color w:val="000000" w:themeColor="text1"/>
-        </w:rPr>
-      </w:pPr>
-      <w:bookmarkStart w:id="52" w:name="ref-ployhart_longitudinal_2010"/>
+      <w:bookmarkStart w:id="52" w:name="ref-pitariu_explaining_2010"/>
       <w:bookmarkEnd w:id="52"/>
       <w:proofErr w:type="spellStart"/>
       <w:r>
@@ -6089,6 +6067,65 @@
           <w:rFonts w:ascii="Times New Roman" w:hAnsi="Times New Roman" w:cs="Times New Roman"/>
           <w:color w:val="000000" w:themeColor="text1"/>
         </w:rPr>
+        <w:t>Pitariu</w:t>
+      </w:r>
+      <w:proofErr w:type="spellEnd"/>
+      <w:r>
+        <w:rPr>
+          <w:rFonts w:ascii="Times New Roman" w:hAnsi="Times New Roman" w:cs="Times New Roman"/>
+          <w:color w:val="000000" w:themeColor="text1"/>
+        </w:rPr>
+        <w:t xml:space="preserve">, A. H., &amp; Ployhart, R. E. (2010). Explaining change: Theorizing and testing dynamic mediated longitudinal relationships. </w:t>
+      </w:r>
+      <w:r>
+        <w:rPr>
+          <w:rFonts w:ascii="Times New Roman" w:hAnsi="Times New Roman" w:cs="Times New Roman"/>
+          <w:i/>
+          <w:color w:val="000000" w:themeColor="text1"/>
+        </w:rPr>
+        <w:t>Journal of Management</w:t>
+      </w:r>
+      <w:r>
+        <w:rPr>
+          <w:rFonts w:ascii="Times New Roman" w:hAnsi="Times New Roman" w:cs="Times New Roman"/>
+          <w:color w:val="000000" w:themeColor="text1"/>
+        </w:rPr>
+        <w:t xml:space="preserve">, </w:t>
+      </w:r>
+      <w:r>
+        <w:rPr>
+          <w:rFonts w:ascii="Times New Roman" w:hAnsi="Times New Roman" w:cs="Times New Roman"/>
+          <w:i/>
+          <w:color w:val="000000" w:themeColor="text1"/>
+        </w:rPr>
+        <w:t>36</w:t>
+      </w:r>
+      <w:r>
+        <w:rPr>
+          <w:rFonts w:ascii="Times New Roman" w:hAnsi="Times New Roman" w:cs="Times New Roman"/>
+          <w:color w:val="000000" w:themeColor="text1"/>
+        </w:rPr>
+        <w:t>(2), 405–429.</w:t>
+      </w:r>
+    </w:p>
+    <w:p>
+      <w:pPr>
+        <w:pStyle w:val="BodyText"/>
+        <w:spacing w:line="480" w:lineRule="auto"/>
+        <w:ind w:hanging="720"/>
+        <w:rPr>
+          <w:rFonts w:ascii="Times New Roman" w:hAnsi="Times New Roman" w:cs="Times New Roman"/>
+          <w:color w:val="000000" w:themeColor="text1"/>
+        </w:rPr>
+      </w:pPr>
+      <w:bookmarkStart w:id="53" w:name="ref-ployhart_longitudinal_2010"/>
+      <w:bookmarkEnd w:id="53"/>
+      <w:proofErr w:type="spellStart"/>
+      <w:r>
+        <w:rPr>
+          <w:rFonts w:ascii="Times New Roman" w:hAnsi="Times New Roman" w:cs="Times New Roman"/>
+          <w:color w:val="000000" w:themeColor="text1"/>
+        </w:rPr>
         <w:t>Ployhart</w:t>
       </w:r>
       <w:proofErr w:type="spellEnd"/>
@@ -6140,8 +6177,8 @@
           <w:color w:val="000000" w:themeColor="text1"/>
         </w:rPr>
       </w:pPr>
-      <w:bookmarkStart w:id="53" w:name="ref-rosen_who_2016"/>
-      <w:bookmarkEnd w:id="53"/>
+      <w:bookmarkStart w:id="54" w:name="ref-rosen_who_2016"/>
+      <w:bookmarkEnd w:id="54"/>
       <w:r>
         <w:rPr>
           <w:rFonts w:ascii="Times New Roman" w:hAnsi="Times New Roman" w:cs="Times New Roman"/>
@@ -6190,8 +6227,8 @@
           <w:color w:val="000000" w:themeColor="text1"/>
         </w:rPr>
       </w:pPr>
-      <w:bookmarkStart w:id="54" w:name="ref-schonfeld2007hierarchical"/>
-      <w:bookmarkEnd w:id="54"/>
+      <w:bookmarkStart w:id="55" w:name="ref-schonfeld2007hierarchical"/>
+      <w:bookmarkEnd w:id="55"/>
       <w:proofErr w:type="spellStart"/>
       <w:r>
         <w:rPr>
@@ -6249,8 +6286,8 @@
           <w:color w:val="000000" w:themeColor="text1"/>
         </w:rPr>
       </w:pPr>
-      <w:bookmarkStart w:id="55" w:name="ref-scott_multilevel_2011"/>
-      <w:bookmarkEnd w:id="55"/>
+      <w:bookmarkStart w:id="56" w:name="ref-scott_multilevel_2011"/>
+      <w:bookmarkEnd w:id="56"/>
       <w:r>
         <w:rPr>
           <w:rFonts w:ascii="Times New Roman" w:hAnsi="Times New Roman" w:cs="Times New Roman"/>
@@ -6299,8 +6336,8 @@
           <w:color w:val="000000" w:themeColor="text1"/>
         </w:rPr>
       </w:pPr>
-      <w:bookmarkStart w:id="56" w:name="ref-singer_applied_2003"/>
-      <w:bookmarkEnd w:id="56"/>
+      <w:bookmarkStart w:id="57" w:name="ref-singer_applied_2003"/>
+      <w:bookmarkEnd w:id="57"/>
       <w:r>
         <w:rPr>
           <w:rFonts w:ascii="Times New Roman" w:hAnsi="Times New Roman" w:cs="Times New Roman"/>
@@ -6335,8 +6372,8 @@
           <w:color w:val="000000" w:themeColor="text1"/>
         </w:rPr>
       </w:pPr>
-      <w:bookmarkStart w:id="57" w:name="ref-spector_not_2019"/>
-      <w:bookmarkEnd w:id="57"/>
+      <w:bookmarkStart w:id="58" w:name="ref-spector_not_2019"/>
+      <w:bookmarkEnd w:id="58"/>
       <w:r>
         <w:rPr>
           <w:rFonts w:ascii="Times New Roman" w:hAnsi="Times New Roman" w:cs="Times New Roman"/>
@@ -6380,30 +6417,14 @@
           <w:color w:val="000000" w:themeColor="text1"/>
         </w:rPr>
       </w:pPr>
-      <w:bookmarkStart w:id="58" w:name="ref-vancouver_translating_2018"/>
-      <w:bookmarkEnd w:id="58"/>
-      <w:r>
-        <w:rPr>
-          <w:rFonts w:ascii="Times New Roman" w:hAnsi="Times New Roman" w:cs="Times New Roman"/>
-          <w:color w:val="000000" w:themeColor="text1"/>
-        </w:rPr>
-        <w:t xml:space="preserve">Vancouver, J. B., Wang, M., &amp; Li, X. (2018). Translating Informal Theories </w:t>
-      </w:r>
-      <w:proofErr w:type="gramStart"/>
-      <w:r>
-        <w:rPr>
-          <w:rFonts w:ascii="Times New Roman" w:hAnsi="Times New Roman" w:cs="Times New Roman"/>
-          <w:color w:val="000000" w:themeColor="text1"/>
-        </w:rPr>
-        <w:t>Into</w:t>
-      </w:r>
-      <w:proofErr w:type="gramEnd"/>
-      <w:r>
-        <w:rPr>
-          <w:rFonts w:ascii="Times New Roman" w:hAnsi="Times New Roman" w:cs="Times New Roman"/>
-          <w:color w:val="000000" w:themeColor="text1"/>
-        </w:rPr>
-        <w:t xml:space="preserve"> Formal Theories: The Case of the Dynamic Computational Model of the Integrated Model of Work Motivation. </w:t>
+      <w:bookmarkStart w:id="59" w:name="ref-vancouver_translating_2018"/>
+      <w:bookmarkEnd w:id="59"/>
+      <w:r>
+        <w:rPr>
+          <w:rFonts w:ascii="Times New Roman" w:hAnsi="Times New Roman" w:cs="Times New Roman"/>
+          <w:color w:val="000000" w:themeColor="text1"/>
+        </w:rPr>
+        <w:t xml:space="preserve">Vancouver, J. B., Wang, M., &amp; Li, X. (2018). Translating Informal Theories Into Formal Theories: The Case of the Dynamic Computational Model of the Integrated Model of Work Motivation. </w:t>
       </w:r>
       <w:r>
         <w:rPr>
@@ -6441,8 +6462,8 @@
           <w:color w:val="000000" w:themeColor="text1"/>
         </w:rPr>
       </w:pPr>
-      <w:bookmarkStart w:id="59" w:name="ref-vancouver2010formal"/>
-      <w:bookmarkEnd w:id="59"/>
+      <w:bookmarkStart w:id="60" w:name="ref-vancouver2010formal"/>
+      <w:bookmarkEnd w:id="60"/>
       <w:r>
         <w:rPr>
           <w:rFonts w:ascii="Times New Roman" w:hAnsi="Times New Roman" w:cs="Times New Roman"/>
@@ -6491,8 +6512,8 @@
           <w:color w:val="000000" w:themeColor="text1"/>
         </w:rPr>
       </w:pPr>
-      <w:bookmarkStart w:id="60" w:name="ref-voelkle2015relating"/>
-      <w:bookmarkEnd w:id="60"/>
+      <w:bookmarkStart w:id="61" w:name="ref-voelkle2015relating"/>
+      <w:bookmarkEnd w:id="61"/>
       <w:proofErr w:type="spellStart"/>
       <w:r>
         <w:rPr>
@@ -6550,8 +6571,8 @@
           <w:color w:val="000000" w:themeColor="text1"/>
         </w:rPr>
       </w:pPr>
-      <w:bookmarkStart w:id="61" w:name="ref-Wang2016"/>
-      <w:bookmarkEnd w:id="61"/>
+      <w:bookmarkStart w:id="62" w:name="ref-Wang2016"/>
+      <w:bookmarkEnd w:id="62"/>
       <w:r>
         <w:rPr>
           <w:rFonts w:ascii="Times New Roman" w:hAnsi="Times New Roman" w:cs="Times New Roman"/>
@@ -6610,8 +6631,8 @@
           <w:color w:val="000000" w:themeColor="text1"/>
         </w:rPr>
       </w:pPr>
-      <w:bookmarkStart w:id="62" w:name="ref-wildman2012trust"/>
-      <w:bookmarkEnd w:id="62"/>
+      <w:bookmarkStart w:id="63" w:name="ref-wildman2012trust"/>
+      <w:bookmarkEnd w:id="63"/>
       <w:r>
         <w:rPr>
           <w:rFonts w:ascii="Times New Roman" w:hAnsi="Times New Roman" w:cs="Times New Roman"/>
@@ -6660,8 +6681,8 @@
           <w:color w:val="000000" w:themeColor="text1"/>
         </w:rPr>
       </w:pPr>
-      <w:bookmarkStart w:id="63" w:name="ref-xu_deshon_dishop"/>
-      <w:bookmarkEnd w:id="63"/>
+      <w:bookmarkStart w:id="64" w:name="ref-xu_deshon_dishop"/>
+      <w:bookmarkEnd w:id="64"/>
       <w:r>
         <w:rPr>
           <w:rFonts w:ascii="Times New Roman" w:hAnsi="Times New Roman" w:cs="Times New Roman"/>
@@ -6709,8 +6730,8 @@
           <w:color w:val="000000" w:themeColor="text1"/>
         </w:rPr>
       </w:pPr>
-      <w:bookmarkStart w:id="64" w:name="ref-zyphura"/>
-      <w:bookmarkEnd w:id="64"/>
+      <w:bookmarkStart w:id="65" w:name="ref-zyphura"/>
+      <w:bookmarkEnd w:id="65"/>
       <w:proofErr w:type="spellStart"/>
       <w:r>
         <w:rPr>
@@ -6768,8 +6789,8 @@
           <w:color w:val="000000" w:themeColor="text1"/>
         </w:rPr>
       </w:pPr>
-      <w:bookmarkStart w:id="65" w:name="ref-zyphurb"/>
-      <w:bookmarkEnd w:id="65"/>
+      <w:bookmarkStart w:id="66" w:name="ref-zyphurb"/>
+      <w:bookmarkEnd w:id="66"/>
       <w:proofErr w:type="spellStart"/>
       <w:r>
         <w:rPr>
@@ -7255,8 +7276,6 @@
           <w:color w:val="000000" w:themeColor="text1"/>
         </w:rPr>
       </w:pPr>
-      <w:bookmarkStart w:id="66" w:name="_GoBack"/>
-      <w:bookmarkEnd w:id="66"/>
     </w:p>
     <w:sectPr>
       <w:headerReference w:type="even" r:id="rId19"/>

</xml_diff>